<commit_message>
Limpieza de codigo y detalles esteticos
boton de inicio de sesion mismas estetica q registro
añadir el menu en la parte inferior de la app en lo que es el perfil de usuario
limpiar código  que he reutilizado de un proyecto anterior
</commit_message>
<xml_diff>
--- a/Docs/TFG_Sandra_Martínez.docx
+++ b/Docs/TFG_Sandra_Martínez.docx
@@ -4240,14 +4240,428 @@
     </w:p>
     <w:p>
       <w:r>
+        <w:t xml:space="preserve">Instalación de cosas necesarias: </w:t>
+      </w:r>
+    </w:p>
+    <w:p>
+      <w:pPr>
+        <w:rPr>
+          <w:lang w:val="en-US"/>
+        </w:rPr>
+      </w:pPr>
+      <w:r>
+        <w:rPr>
+          <w:lang w:val="en-US"/>
+        </w:rPr>
+        <w:t xml:space="preserve">Python: </w:t>
+      </w:r>
+      <w:proofErr w:type="spellStart"/>
+      <w:r>
+        <w:rPr>
+          <w:lang w:val="en-US"/>
+        </w:rPr>
+        <w:t>sudo</w:t>
+      </w:r>
+      <w:proofErr w:type="spellEnd"/>
+      <w:r>
+        <w:rPr>
+          <w:lang w:val="en-US"/>
+        </w:rPr>
+        <w:t xml:space="preserve"> apt install python3</w:t>
+      </w:r>
+    </w:p>
+    <w:p>
+      <w:pPr>
+        <w:jc w:val="left"/>
+      </w:pPr>
+      <w:r>
+        <w:rPr>
+          <w:lang w:val="en-US"/>
+        </w:rPr>
+        <w:t>MariaDB</w:t>
+      </w:r>
+      <w:r>
+        <w:rPr>
+          <w:lang w:val="en-US"/>
+        </w:rPr>
+        <w:t xml:space="preserve">: </w:t>
+      </w:r>
+      <w:r>
+        <w:t xml:space="preserve">sudo </w:t>
+      </w:r>
+      <w:proofErr w:type="spellStart"/>
+      <w:r>
+        <w:t>apt</w:t>
+      </w:r>
+      <w:proofErr w:type="spellEnd"/>
+      <w:r>
+        <w:t xml:space="preserve"> </w:t>
+      </w:r>
+      <w:proofErr w:type="spellStart"/>
+      <w:r>
+        <w:t>install</w:t>
+      </w:r>
+      <w:proofErr w:type="spellEnd"/>
+      <w:r>
+        <w:t xml:space="preserve"> </w:t>
+      </w:r>
+      <w:proofErr w:type="spellStart"/>
+      <w:r>
+        <w:t>mariadb</w:t>
+      </w:r>
+      <w:proofErr w:type="spellEnd"/>
+      <w:r>
+        <w:t>-server</w:t>
+      </w:r>
+    </w:p>
+    <w:p>
+      <w:r>
+        <w:t xml:space="preserve">Tras la instalación inicio sesión en </w:t>
+      </w:r>
+      <w:proofErr w:type="spellStart"/>
+      <w:r>
+        <w:t>MariaDB</w:t>
+      </w:r>
+      <w:proofErr w:type="spellEnd"/>
+      <w:r>
+        <w:t xml:space="preserve">: </w:t>
+      </w:r>
+      <w:r>
+        <w:t xml:space="preserve">sudo </w:t>
+      </w:r>
+      <w:proofErr w:type="spellStart"/>
+      <w:r>
+        <w:t>mysql</w:t>
+      </w:r>
+      <w:proofErr w:type="spellEnd"/>
+      <w:r>
+        <w:t xml:space="preserve"> -u </w:t>
+      </w:r>
+      <w:proofErr w:type="spellStart"/>
+      <w:r>
+        <w:t>root</w:t>
+      </w:r>
+      <w:proofErr w:type="spellEnd"/>
+      <w:r>
+        <w:t xml:space="preserve"> -p</w:t>
+      </w:r>
+    </w:p>
+    <w:p>
+      <w:pPr>
+        <w:jc w:val="left"/>
+      </w:pPr>
+      <w:r>
+        <w:t xml:space="preserve">Tras tener el control de </w:t>
+      </w:r>
+      <w:proofErr w:type="spellStart"/>
+      <w:r>
+        <w:t>MariaDB</w:t>
+      </w:r>
+      <w:proofErr w:type="spellEnd"/>
+      <w:r>
+        <w:t xml:space="preserve"> desde </w:t>
+      </w:r>
+      <w:proofErr w:type="spellStart"/>
+      <w:r>
+        <w:t>root</w:t>
+      </w:r>
+      <w:proofErr w:type="spellEnd"/>
+      <w:r>
+        <w:t>, se crea el usuario Sandra:</w:t>
+      </w:r>
+    </w:p>
+    <w:p>
+      <w:pPr>
+        <w:jc w:val="left"/>
+        <w:rPr>
+          <w:lang w:val="en-US"/>
+        </w:rPr>
+      </w:pPr>
+      <w:r>
+        <w:rPr>
+          <w:lang w:val="en-US"/>
+        </w:rPr>
+        <w:t>CREATE USER '</w:t>
+      </w:r>
+      <w:proofErr w:type="spellStart"/>
+      <w:r>
+        <w:rPr>
+          <w:lang w:val="en-US"/>
+        </w:rPr>
+        <w:t>sandra</w:t>
+      </w:r>
+      <w:proofErr w:type="spellEnd"/>
+      <w:r>
+        <w:rPr>
+          <w:lang w:val="en-US"/>
+        </w:rPr>
+        <w:t>'@'</w:t>
+      </w:r>
+      <w:r>
+        <w:rPr>
+          <w:lang w:val="en-US"/>
+        </w:rPr>
+        <w:t>%</w:t>
+      </w:r>
+      <w:r>
+        <w:rPr>
+          <w:lang w:val="en-US"/>
+        </w:rPr>
+        <w:t>' IDENTIFIED BY '</w:t>
+      </w:r>
+      <w:proofErr w:type="spellStart"/>
+      <w:r>
+        <w:rPr>
+          <w:lang w:val="en-US"/>
+        </w:rPr>
+        <w:t>contraseña</w:t>
+      </w:r>
+      <w:proofErr w:type="spellEnd"/>
+      <w:r>
+        <w:rPr>
+          <w:lang w:val="en-US"/>
+        </w:rPr>
+        <w:t>;</w:t>
+      </w:r>
+    </w:p>
+    <w:p>
+      <w:pPr>
+        <w:jc w:val="left"/>
+      </w:pPr>
+      <w:r>
+        <w:t>La forma normal de c</w:t>
+      </w:r>
+      <w:r>
+        <w:t>rear un usuario en localhost sería esta, que también la realizo por si me hiciera falta:</w:t>
+      </w:r>
+      <w:r>
+        <w:br/>
+      </w:r>
+      <w:r>
+        <w:t>CREATE USER '</w:t>
+      </w:r>
+      <w:proofErr w:type="spellStart"/>
+      <w:r>
+        <w:t>sandra</w:t>
+      </w:r>
+      <w:proofErr w:type="spellEnd"/>
+      <w:r>
+        <w:t>'@'localhost' IDENTIFIED BY '</w:t>
+      </w:r>
+      <w:r>
+        <w:t>contraseña</w:t>
+      </w:r>
+      <w:r>
+        <w:t>;</w:t>
+      </w:r>
+    </w:p>
+    <w:p>
+      <w:pPr>
+        <w:jc w:val="left"/>
+      </w:pPr>
+      <w:r>
+        <w:t xml:space="preserve">Pero yo necesito también la otra, </w:t>
+      </w:r>
+      <w:proofErr w:type="gramStart"/>
+      <w:r>
+        <w:t>ya que</w:t>
+      </w:r>
+      <w:proofErr w:type="gramEnd"/>
+      <w:r>
+        <w:t xml:space="preserve"> para poder acceder desde todos los lugares, estando el servidor en otra red como es mi caso, necesito ese permiso.</w:t>
+      </w:r>
+    </w:p>
+    <w:p>
+      <w:pPr>
+        <w:jc w:val="left"/>
+      </w:pPr>
+      <w:r>
+        <w:t>Creo su base de datos:</w:t>
+      </w:r>
+    </w:p>
+    <w:p>
+      <w:r>
+        <w:t xml:space="preserve">CREATE DATABASE </w:t>
+      </w:r>
+      <w:proofErr w:type="spellStart"/>
+      <w:r>
+        <w:t>teambox</w:t>
+      </w:r>
+      <w:proofErr w:type="spellEnd"/>
+      <w:r>
+        <w:t>;</w:t>
+      </w:r>
+    </w:p>
+    <w:p>
+      <w:pPr>
+        <w:jc w:val="left"/>
+      </w:pPr>
+      <w:r>
+        <w:t>Le doy permisos a Sandra</w:t>
+      </w:r>
+      <w:r>
+        <w:t xml:space="preserve"> (ambas opciones)</w:t>
+      </w:r>
+      <w:r>
+        <w:t xml:space="preserve"> para que pueda modificar lo que considere y necesite en la BBDD </w:t>
+      </w:r>
+      <w:proofErr w:type="spellStart"/>
+      <w:r>
+        <w:t>TeamBox</w:t>
+      </w:r>
+      <w:proofErr w:type="spellEnd"/>
+      <w:r>
+        <w:t>:</w:t>
+      </w:r>
+    </w:p>
+    <w:p>
+      <w:pPr>
+        <w:jc w:val="left"/>
+      </w:pPr>
+      <w:r>
+        <w:rPr>
+          <w:lang w:val="en-US"/>
+        </w:rPr>
+        <w:t xml:space="preserve">GRANT ALL PRIVILEGES ON </w:t>
+      </w:r>
+      <w:proofErr w:type="gramStart"/>
+      <w:r>
+        <w:rPr>
+          <w:lang w:val="en-US"/>
+        </w:rPr>
+        <w:t>teambox</w:t>
+      </w:r>
+      <w:r>
+        <w:rPr>
+          <w:lang w:val="en-US"/>
+        </w:rPr>
+        <w:t>.*</w:t>
+      </w:r>
+      <w:proofErr w:type="gramEnd"/>
+      <w:r>
+        <w:rPr>
+          <w:lang w:val="en-US"/>
+        </w:rPr>
+        <w:t xml:space="preserve"> </w:t>
+      </w:r>
+      <w:r>
+        <w:t>TO '</w:t>
+      </w:r>
+      <w:proofErr w:type="spellStart"/>
+      <w:r>
+        <w:t>sandra</w:t>
+      </w:r>
+      <w:proofErr w:type="spellEnd"/>
+      <w:r>
+        <w:t>'@'</w:t>
+      </w:r>
+      <w:r>
+        <w:t>%</w:t>
+      </w:r>
+      <w:r>
+        <w:t>';</w:t>
+      </w:r>
+    </w:p>
+    <w:p>
+      <w:pPr>
+        <w:jc w:val="left"/>
+      </w:pPr>
+      <w:r>
+        <w:rPr>
+          <w:lang w:val="en-US"/>
+        </w:rPr>
+        <w:t xml:space="preserve">GRANT ALL PRIVILEGES ON </w:t>
+      </w:r>
+      <w:proofErr w:type="gramStart"/>
+      <w:r>
+        <w:rPr>
+          <w:lang w:val="en-US"/>
+        </w:rPr>
+        <w:t>teambox</w:t>
+      </w:r>
+      <w:r>
+        <w:rPr>
+          <w:lang w:val="en-US"/>
+        </w:rPr>
+        <w:t>.*</w:t>
+      </w:r>
+      <w:proofErr w:type="gramEnd"/>
+      <w:r>
+        <w:rPr>
+          <w:lang w:val="en-US"/>
+        </w:rPr>
+        <w:t xml:space="preserve"> </w:t>
+      </w:r>
+      <w:r>
+        <w:t>TO '</w:t>
+      </w:r>
+      <w:proofErr w:type="spellStart"/>
+      <w:r>
+        <w:t>sandra</w:t>
+      </w:r>
+      <w:proofErr w:type="spellEnd"/>
+      <w:r>
+        <w:t>'@'</w:t>
+      </w:r>
+      <w:r>
+        <w:t>localhost</w:t>
+      </w:r>
+      <w:r>
+        <w:t>';</w:t>
+      </w:r>
+    </w:p>
+    <w:p>
+      <w:pPr>
+        <w:jc w:val="left"/>
+      </w:pPr>
+      <w:r>
+        <w:lastRenderedPageBreak/>
+        <w:t xml:space="preserve">Para poder usar </w:t>
+      </w:r>
+      <w:r>
+        <w:t xml:space="preserve">MySQL </w:t>
+      </w:r>
+      <w:proofErr w:type="spellStart"/>
+      <w:r>
+        <w:t>Workbench</w:t>
+      </w:r>
+      <w:proofErr w:type="spellEnd"/>
+      <w:r>
+        <w:t xml:space="preserve"> desde fuera de la red, hay que abrir el puerto 3306, una vez abierto configuro mi </w:t>
+      </w:r>
+      <w:r>
+        <w:t xml:space="preserve">MySQL </w:t>
+      </w:r>
+      <w:proofErr w:type="spellStart"/>
+      <w:r>
+        <w:t>Workbench</w:t>
+      </w:r>
+      <w:proofErr w:type="spellEnd"/>
+      <w:r>
+        <w:t xml:space="preserve"> para tener acceso visual y que no todo tenga que ser por terminal, ya que me parece mas cómodo a través de este software.</w:t>
+      </w:r>
+    </w:p>
+    <w:p>
+      <w:pPr>
+        <w:jc w:val="left"/>
+      </w:pPr>
+      <w:r>
+        <w:t>Configuro la conexión, la IP público, el puerto por el que da acceso y el usuario.</w:t>
+      </w:r>
+    </w:p>
+    <w:p>
+      <w:pPr>
+        <w:jc w:val="left"/>
+      </w:pPr>
+      <w:r>
         <w:rPr>
           <w:noProof/>
         </w:rPr>
         <w:drawing>
-          <wp:inline distT="0" distB="0" distL="0" distR="0" wp14:anchorId="21F63106" wp14:editId="7CC388BF">
-            <wp:extent cx="2657846" cy="333422"/>
-            <wp:effectExtent l="0" t="0" r="0" b="9525"/>
-            <wp:docPr id="247808780" name="Imagen 1"/>
+          <wp:inline distT="0" distB="0" distL="0" distR="0" wp14:anchorId="6D620147" wp14:editId="635BFFFE">
+            <wp:extent cx="5220000" cy="3495600"/>
+            <wp:effectExtent l="0" t="0" r="0" b="0"/>
+            <wp:docPr id="842365293" name="Imagen 1"/>
             <wp:cNvGraphicFramePr>
               <a:graphicFrameLocks xmlns:a="http://schemas.openxmlformats.org/drawingml/2006/main" noChangeAspect="1"/>
             </wp:cNvGraphicFramePr>
@@ -4255,7 +4669,7 @@
               <a:graphicData uri="http://schemas.openxmlformats.org/drawingml/2006/picture">
                 <pic:pic xmlns:pic="http://schemas.openxmlformats.org/drawingml/2006/picture">
                   <pic:nvPicPr>
-                    <pic:cNvPr id="247808780" name=""/>
+                    <pic:cNvPr id="842365293" name=""/>
                     <pic:cNvPicPr/>
                   </pic:nvPicPr>
                   <pic:blipFill>
@@ -4267,7 +4681,7 @@
                   <pic:spPr>
                     <a:xfrm>
                       <a:off x="0" y="0"/>
-                      <a:ext cx="2657846" cy="333422"/>
+                      <a:ext cx="5220000" cy="3495600"/>
                     </a:xfrm>
                     <a:prstGeom prst="rect">
                       <a:avLst/>
@@ -4280,6 +4694,627 @@
         </w:drawing>
       </w:r>
     </w:p>
+    <w:p>
+      <w:pPr>
+        <w:jc w:val="left"/>
+      </w:pPr>
+      <w:r>
+        <w:t>Aquí ya tendría un acceso directo a mi BBDD</w:t>
+      </w:r>
+    </w:p>
+    <w:p>
+      <w:pPr>
+        <w:jc w:val="left"/>
+      </w:pPr>
+      <w:r>
+        <w:rPr>
+          <w:noProof/>
+        </w:rPr>
+        <w:drawing>
+          <wp:inline distT="0" distB="0" distL="0" distR="0" wp14:anchorId="4895D19E" wp14:editId="5B789FFE">
+            <wp:extent cx="5014800" cy="3240000"/>
+            <wp:effectExtent l="0" t="0" r="0" b="0"/>
+            <wp:docPr id="1042614607" name="Imagen 1"/>
+            <wp:cNvGraphicFramePr>
+              <a:graphicFrameLocks xmlns:a="http://schemas.openxmlformats.org/drawingml/2006/main" noChangeAspect="1"/>
+            </wp:cNvGraphicFramePr>
+            <a:graphic xmlns:a="http://schemas.openxmlformats.org/drawingml/2006/main">
+              <a:graphicData uri="http://schemas.openxmlformats.org/drawingml/2006/picture">
+                <pic:pic xmlns:pic="http://schemas.openxmlformats.org/drawingml/2006/picture">
+                  <pic:nvPicPr>
+                    <pic:cNvPr id="1042614607" name=""/>
+                    <pic:cNvPicPr/>
+                  </pic:nvPicPr>
+                  <pic:blipFill>
+                    <a:blip r:embed="rId20"/>
+                    <a:stretch>
+                      <a:fillRect/>
+                    </a:stretch>
+                  </pic:blipFill>
+                  <pic:spPr>
+                    <a:xfrm>
+                      <a:off x="0" y="0"/>
+                      <a:ext cx="5014800" cy="3240000"/>
+                    </a:xfrm>
+                    <a:prstGeom prst="rect">
+                      <a:avLst/>
+                    </a:prstGeom>
+                  </pic:spPr>
+                </pic:pic>
+              </a:graphicData>
+            </a:graphic>
+          </wp:inline>
+        </w:drawing>
+      </w:r>
+    </w:p>
+    <w:p>
+      <w:pPr>
+        <w:jc w:val="left"/>
+      </w:pPr>
+      <w:r>
+        <w:lastRenderedPageBreak/>
+        <w:t xml:space="preserve">Instalación de </w:t>
+      </w:r>
+      <w:proofErr w:type="spellStart"/>
+      <w:r>
+        <w:t>FastAPI</w:t>
+      </w:r>
+      <w:proofErr w:type="spellEnd"/>
+      <w:r>
+        <w:t xml:space="preserve"> para poder crear </w:t>
+      </w:r>
+      <w:proofErr w:type="spellStart"/>
+      <w:r>
+        <w:t>endpoint</w:t>
+      </w:r>
+      <w:proofErr w:type="spellEnd"/>
+      <w:r>
+        <w:t xml:space="preserve"> y controlar la BBDD sin tener que acceder de manera directa y así evitar riesgos ya que el servidor esta abierto para poder acceder desde fuera.</w:t>
+      </w:r>
+    </w:p>
+    <w:p>
+      <w:pPr>
+        <w:jc w:val="left"/>
+      </w:pPr>
+      <w:r>
+        <w:t xml:space="preserve">Creamos un entorno virtual: </w:t>
+      </w:r>
+    </w:p>
+    <w:p>
+      <w:proofErr w:type="spellStart"/>
+      <w:r>
+        <w:t>python</w:t>
+      </w:r>
+      <w:proofErr w:type="spellEnd"/>
+      <w:r>
+        <w:t xml:space="preserve"> -m </w:t>
+      </w:r>
+      <w:proofErr w:type="spellStart"/>
+      <w:proofErr w:type="gramStart"/>
+      <w:r>
+        <w:t>venv</w:t>
+      </w:r>
+      <w:proofErr w:type="spellEnd"/>
+      <w:r>
+        <w:t xml:space="preserve"> .</w:t>
+      </w:r>
+      <w:proofErr w:type="spellStart"/>
+      <w:r>
+        <w:t>venv</w:t>
+      </w:r>
+      <w:proofErr w:type="spellEnd"/>
+      <w:proofErr w:type="gramEnd"/>
+    </w:p>
+    <w:p>
+      <w:r>
+        <w:t>Una vez creado tendremos la siguiente carpeta:</w:t>
+      </w:r>
+    </w:p>
+    <w:p>
+      <w:r>
+        <w:rPr>
+          <w:noProof/>
+        </w:rPr>
+        <w:drawing>
+          <wp:inline distT="0" distB="0" distL="0" distR="0" wp14:anchorId="10506BAC" wp14:editId="783F67F1">
+            <wp:extent cx="2028825" cy="685800"/>
+            <wp:effectExtent l="0" t="0" r="9525" b="0"/>
+            <wp:docPr id="1625151645" name="Imagen 1"/>
+            <wp:cNvGraphicFramePr>
+              <a:graphicFrameLocks xmlns:a="http://schemas.openxmlformats.org/drawingml/2006/main" noChangeAspect="1"/>
+            </wp:cNvGraphicFramePr>
+            <a:graphic xmlns:a="http://schemas.openxmlformats.org/drawingml/2006/main">
+              <a:graphicData uri="http://schemas.openxmlformats.org/drawingml/2006/picture">
+                <pic:pic xmlns:pic="http://schemas.openxmlformats.org/drawingml/2006/picture">
+                  <pic:nvPicPr>
+                    <pic:cNvPr id="1625151645" name=""/>
+                    <pic:cNvPicPr/>
+                  </pic:nvPicPr>
+                  <pic:blipFill>
+                    <a:blip r:embed="rId21"/>
+                    <a:stretch>
+                      <a:fillRect/>
+                    </a:stretch>
+                  </pic:blipFill>
+                  <pic:spPr>
+                    <a:xfrm>
+                      <a:off x="0" y="0"/>
+                      <a:ext cx="2028825" cy="685800"/>
+                    </a:xfrm>
+                    <a:prstGeom prst="rect">
+                      <a:avLst/>
+                    </a:prstGeom>
+                  </pic:spPr>
+                </pic:pic>
+              </a:graphicData>
+            </a:graphic>
+          </wp:inline>
+        </w:drawing>
+      </w:r>
+    </w:p>
+    <w:p>
+      <w:r>
+        <w:t>En la carpeta app es donde alojaré los .</w:t>
+      </w:r>
+      <w:proofErr w:type="spellStart"/>
+      <w:r>
+        <w:t>py</w:t>
+      </w:r>
+      <w:proofErr w:type="spellEnd"/>
+      <w:r>
+        <w:t xml:space="preserve"> de la API</w:t>
+      </w:r>
+    </w:p>
+    <w:p>
+      <w:r>
+        <w:rPr>
+          <w:noProof/>
+        </w:rPr>
+        <w:drawing>
+          <wp:inline distT="0" distB="0" distL="0" distR="0" wp14:anchorId="6AB108B7" wp14:editId="24A857AF">
+            <wp:extent cx="2505075" cy="971550"/>
+            <wp:effectExtent l="0" t="0" r="9525" b="0"/>
+            <wp:docPr id="1688035569" name="Imagen 1"/>
+            <wp:cNvGraphicFramePr>
+              <a:graphicFrameLocks xmlns:a="http://schemas.openxmlformats.org/drawingml/2006/main" noChangeAspect="1"/>
+            </wp:cNvGraphicFramePr>
+            <a:graphic xmlns:a="http://schemas.openxmlformats.org/drawingml/2006/main">
+              <a:graphicData uri="http://schemas.openxmlformats.org/drawingml/2006/picture">
+                <pic:pic xmlns:pic="http://schemas.openxmlformats.org/drawingml/2006/picture">
+                  <pic:nvPicPr>
+                    <pic:cNvPr id="1688035569" name=""/>
+                    <pic:cNvPicPr/>
+                  </pic:nvPicPr>
+                  <pic:blipFill>
+                    <a:blip r:embed="rId22"/>
+                    <a:stretch>
+                      <a:fillRect/>
+                    </a:stretch>
+                  </pic:blipFill>
+                  <pic:spPr>
+                    <a:xfrm>
+                      <a:off x="0" y="0"/>
+                      <a:ext cx="2505075" cy="971550"/>
+                    </a:xfrm>
+                    <a:prstGeom prst="rect">
+                      <a:avLst/>
+                    </a:prstGeom>
+                  </pic:spPr>
+                </pic:pic>
+              </a:graphicData>
+            </a:graphic>
+          </wp:inline>
+        </w:drawing>
+      </w:r>
+    </w:p>
+    <w:p>
+      <w:r>
+        <w:t xml:space="preserve">Una vez creado el entorno para activarlo necesitamos estar en el directorio raíz de </w:t>
+      </w:r>
+      <w:proofErr w:type="spellStart"/>
+      <w:r>
+        <w:t>venv</w:t>
+      </w:r>
+      <w:proofErr w:type="spellEnd"/>
+      <w:r>
+        <w:t xml:space="preserve"> que sería aquí:</w:t>
+      </w:r>
+    </w:p>
+    <w:p>
+      <w:r>
+        <w:rPr>
+          <w:noProof/>
+        </w:rPr>
+        <w:drawing>
+          <wp:inline distT="0" distB="0" distL="0" distR="0" wp14:anchorId="2DC91403" wp14:editId="1611864B">
+            <wp:extent cx="2028825" cy="685800"/>
+            <wp:effectExtent l="0" t="0" r="9525" b="0"/>
+            <wp:docPr id="169809720" name="Imagen 1"/>
+            <wp:cNvGraphicFramePr>
+              <a:graphicFrameLocks xmlns:a="http://schemas.openxmlformats.org/drawingml/2006/main" noChangeAspect="1"/>
+            </wp:cNvGraphicFramePr>
+            <a:graphic xmlns:a="http://schemas.openxmlformats.org/drawingml/2006/main">
+              <a:graphicData uri="http://schemas.openxmlformats.org/drawingml/2006/picture">
+                <pic:pic xmlns:pic="http://schemas.openxmlformats.org/drawingml/2006/picture">
+                  <pic:nvPicPr>
+                    <pic:cNvPr id="1625151645" name=""/>
+                    <pic:cNvPicPr/>
+                  </pic:nvPicPr>
+                  <pic:blipFill>
+                    <a:blip r:embed="rId21"/>
+                    <a:stretch>
+                      <a:fillRect/>
+                    </a:stretch>
+                  </pic:blipFill>
+                  <pic:spPr>
+                    <a:xfrm>
+                      <a:off x="0" y="0"/>
+                      <a:ext cx="2028825" cy="685800"/>
+                    </a:xfrm>
+                    <a:prstGeom prst="rect">
+                      <a:avLst/>
+                    </a:prstGeom>
+                  </pic:spPr>
+                </pic:pic>
+              </a:graphicData>
+            </a:graphic>
+          </wp:inline>
+        </w:drawing>
+      </w:r>
+    </w:p>
+    <w:p>
+      <w:r>
+        <w:t>Una vez ahí, usaremos el siguiente comando para activarlo:</w:t>
+      </w:r>
+      <w:r>
+        <w:br/>
+      </w:r>
+      <w:proofErr w:type="spellStart"/>
+      <w:r>
+        <w:t>source</w:t>
+      </w:r>
+      <w:proofErr w:type="spellEnd"/>
+      <w:r>
+        <w:t xml:space="preserve"> </w:t>
+      </w:r>
+      <w:proofErr w:type="spellStart"/>
+      <w:r>
+        <w:t>venv</w:t>
+      </w:r>
+      <w:proofErr w:type="spellEnd"/>
+      <w:r>
+        <w:t>/</w:t>
+      </w:r>
+      <w:proofErr w:type="spellStart"/>
+      <w:r>
+        <w:t>bin</w:t>
+      </w:r>
+      <w:proofErr w:type="spellEnd"/>
+      <w:r>
+        <w:t>/</w:t>
+      </w:r>
+      <w:proofErr w:type="spellStart"/>
+      <w:r>
+        <w:t>activate</w:t>
+      </w:r>
+      <w:proofErr w:type="spellEnd"/>
+    </w:p>
+    <w:p>
+      <w:r>
+        <w:rPr>
+          <w:noProof/>
+        </w:rPr>
+        <w:drawing>
+          <wp:inline distT="0" distB="0" distL="0" distR="0" wp14:anchorId="7559F5ED" wp14:editId="173C7126">
+            <wp:extent cx="4152900" cy="923925"/>
+            <wp:effectExtent l="0" t="0" r="0" b="9525"/>
+            <wp:docPr id="1827924166" name="Imagen 1"/>
+            <wp:cNvGraphicFramePr>
+              <a:graphicFrameLocks xmlns:a="http://schemas.openxmlformats.org/drawingml/2006/main" noChangeAspect="1"/>
+            </wp:cNvGraphicFramePr>
+            <a:graphic xmlns:a="http://schemas.openxmlformats.org/drawingml/2006/main">
+              <a:graphicData uri="http://schemas.openxmlformats.org/drawingml/2006/picture">
+                <pic:pic xmlns:pic="http://schemas.openxmlformats.org/drawingml/2006/picture">
+                  <pic:nvPicPr>
+                    <pic:cNvPr id="1827924166" name=""/>
+                    <pic:cNvPicPr/>
+                  </pic:nvPicPr>
+                  <pic:blipFill>
+                    <a:blip r:embed="rId23"/>
+                    <a:stretch>
+                      <a:fillRect/>
+                    </a:stretch>
+                  </pic:blipFill>
+                  <pic:spPr>
+                    <a:xfrm>
+                      <a:off x="0" y="0"/>
+                      <a:ext cx="4152900" cy="923925"/>
+                    </a:xfrm>
+                    <a:prstGeom prst="rect">
+                      <a:avLst/>
+                    </a:prstGeom>
+                  </pic:spPr>
+                </pic:pic>
+              </a:graphicData>
+            </a:graphic>
+          </wp:inline>
+        </w:drawing>
+      </w:r>
+    </w:p>
+    <w:p>
+      <w:r>
+        <w:t xml:space="preserve">Se instala </w:t>
+      </w:r>
+      <w:proofErr w:type="spellStart"/>
+      <w:r>
+        <w:t>FastApi</w:t>
+      </w:r>
+      <w:proofErr w:type="spellEnd"/>
+      <w:r>
+        <w:t xml:space="preserve">: </w:t>
+      </w:r>
+    </w:p>
+    <w:p>
+      <w:proofErr w:type="spellStart"/>
+      <w:r>
+        <w:t>pip</w:t>
+      </w:r>
+      <w:proofErr w:type="spellEnd"/>
+      <w:r>
+        <w:t xml:space="preserve"> </w:t>
+      </w:r>
+      <w:proofErr w:type="spellStart"/>
+      <w:r>
+        <w:t>install</w:t>
+      </w:r>
+      <w:proofErr w:type="spellEnd"/>
+      <w:r>
+        <w:t xml:space="preserve"> </w:t>
+      </w:r>
+      <w:proofErr w:type="spellStart"/>
+      <w:r>
+        <w:t>fastapi</w:t>
+      </w:r>
+      <w:proofErr w:type="spellEnd"/>
+    </w:p>
+    <w:p>
+      <w:r>
+        <w:t xml:space="preserve">Para salir del entorno virtual se </w:t>
+      </w:r>
+      <w:proofErr w:type="gramStart"/>
+      <w:r>
+        <w:t>usara</w:t>
+      </w:r>
+      <w:proofErr w:type="gramEnd"/>
+      <w:r>
+        <w:t xml:space="preserve"> el comando: </w:t>
+      </w:r>
+      <w:proofErr w:type="spellStart"/>
+      <w:r>
+        <w:t>deactivate</w:t>
+      </w:r>
+      <w:proofErr w:type="spellEnd"/>
+    </w:p>
+    <w:p>
+      <w:r>
+        <w:lastRenderedPageBreak/>
+        <w:t xml:space="preserve">Desde la carpeta app, lanzaremos el servicio de </w:t>
+      </w:r>
+      <w:proofErr w:type="spellStart"/>
+      <w:r>
+        <w:t>FastAPI</w:t>
+      </w:r>
+      <w:proofErr w:type="spellEnd"/>
+      <w:r>
+        <w:t xml:space="preserve">, ya que es donde tendremos un main.py programado en Python para poder crear el </w:t>
+      </w:r>
+      <w:proofErr w:type="spellStart"/>
+      <w:r>
+        <w:t>endpoint</w:t>
+      </w:r>
+      <w:proofErr w:type="spellEnd"/>
+      <w:r>
+        <w:t>.</w:t>
+      </w:r>
+    </w:p>
+    <w:p>
+      <w:r>
+        <w:t>Mi estructura de carpeta es esta:</w:t>
+      </w:r>
+    </w:p>
+    <w:p>
+      <w:r>
+        <w:t>app/</w:t>
+      </w:r>
+    </w:p>
+    <w:p>
+      <w:r>
+        <w:t>├── api/</w:t>
+      </w:r>
+    </w:p>
+    <w:p>
+      <w:r>
+        <w:tab/>
+        <w:t>├──</w:t>
+      </w:r>
+      <w:proofErr w:type="gramStart"/>
+      <w:r>
+        <w:t>api_</w:t>
+      </w:r>
+      <w:r>
+        <w:t>teambox</w:t>
+      </w:r>
+      <w:r>
+        <w:t xml:space="preserve">.py  </w:t>
+      </w:r>
+      <w:r>
+        <w:t>y</w:t>
+      </w:r>
+      <w:proofErr w:type="gramEnd"/>
+      <w:r>
+        <w:t xml:space="preserve"> </w:t>
+      </w:r>
+      <w:r>
+        <w:t>__</w:t>
+      </w:r>
+      <w:proofErr w:type="spellStart"/>
+      <w:r>
+        <w:t>pycache</w:t>
+      </w:r>
+      <w:proofErr w:type="spellEnd"/>
+      <w:r>
+        <w:t>__/</w:t>
+      </w:r>
+    </w:p>
+    <w:p>
+      <w:r>
+        <w:t>├── main.py</w:t>
+      </w:r>
+    </w:p>
+    <w:p>
+      <w:r>
+        <w:t xml:space="preserve">En el </w:t>
+      </w:r>
+      <w:proofErr w:type="spellStart"/>
+      <w:r>
+        <w:t>main</w:t>
+      </w:r>
+      <w:proofErr w:type="spellEnd"/>
+      <w:r>
+        <w:t xml:space="preserve"> hay q hacer la </w:t>
+      </w:r>
+      <w:proofErr w:type="spellStart"/>
+      <w:r>
+        <w:t>llamda</w:t>
+      </w:r>
+      <w:proofErr w:type="spellEnd"/>
+      <w:r>
+        <w:t xml:space="preserve"> a </w:t>
+      </w:r>
+      <w:proofErr w:type="spellStart"/>
+      <w:r>
+        <w:t>api_teambox</w:t>
+      </w:r>
+      <w:proofErr w:type="spellEnd"/>
+    </w:p>
+    <w:p>
+      <w:r>
+        <w:rPr>
+          <w:noProof/>
+        </w:rPr>
+        <w:drawing>
+          <wp:inline distT="0" distB="0" distL="0" distR="0" wp14:anchorId="5A86A988" wp14:editId="5E96B62C">
+            <wp:extent cx="5759450" cy="2137410"/>
+            <wp:effectExtent l="0" t="0" r="0" b="0"/>
+            <wp:docPr id="715581280" name="Imagen 1"/>
+            <wp:cNvGraphicFramePr>
+              <a:graphicFrameLocks xmlns:a="http://schemas.openxmlformats.org/drawingml/2006/main" noChangeAspect="1"/>
+            </wp:cNvGraphicFramePr>
+            <a:graphic xmlns:a="http://schemas.openxmlformats.org/drawingml/2006/main">
+              <a:graphicData uri="http://schemas.openxmlformats.org/drawingml/2006/picture">
+                <pic:pic xmlns:pic="http://schemas.openxmlformats.org/drawingml/2006/picture">
+                  <pic:nvPicPr>
+                    <pic:cNvPr id="715581280" name=""/>
+                    <pic:cNvPicPr/>
+                  </pic:nvPicPr>
+                  <pic:blipFill>
+                    <a:blip r:embed="rId24"/>
+                    <a:stretch>
+                      <a:fillRect/>
+                    </a:stretch>
+                  </pic:blipFill>
+                  <pic:spPr>
+                    <a:xfrm>
+                      <a:off x="0" y="0"/>
+                      <a:ext cx="5759450" cy="2137410"/>
+                    </a:xfrm>
+                    <a:prstGeom prst="rect">
+                      <a:avLst/>
+                    </a:prstGeom>
+                  </pic:spPr>
+                </pic:pic>
+              </a:graphicData>
+            </a:graphic>
+          </wp:inline>
+        </w:drawing>
+      </w:r>
+    </w:p>
+    <w:p/>
+    <w:p>
+      <w:pPr>
+        <w:jc w:val="left"/>
+      </w:pPr>
+      <w:r>
+        <w:t>Como</w:t>
+      </w:r>
+      <w:r>
+        <w:t xml:space="preserve"> se</w:t>
+      </w:r>
+      <w:r>
+        <w:t xml:space="preserve"> puede ver, he configurado la API con el prefijo </w:t>
+      </w:r>
+      <w:r>
+        <w:rPr>
+          <w:rStyle w:val="CdigoHTML"/>
+          <w:rFonts w:eastAsiaTheme="majorEastAsia"/>
+        </w:rPr>
+        <w:t>/</w:t>
+      </w:r>
+      <w:proofErr w:type="spellStart"/>
+      <w:r>
+        <w:rPr>
+          <w:rStyle w:val="CdigoHTML"/>
+          <w:rFonts w:eastAsiaTheme="majorEastAsia"/>
+        </w:rPr>
+        <w:t>apiTeamBox</w:t>
+      </w:r>
+      <w:proofErr w:type="spellEnd"/>
+      <w:r>
+        <w:t>. Esto significa que, para acceder a cualquiera de los métodos que haya definido (como GET, POST o DELETE), primero deberás incluir ese prefijo en la URL.</w:t>
+      </w:r>
+    </w:p>
+    <w:p>
+      <w:pPr>
+        <w:jc w:val="left"/>
+      </w:pPr>
+      <w:r>
+        <w:t xml:space="preserve">Este prefijo organiza las rutas de tu API bajo un mismo "grupo" o categoría, lo que ayuda a mantener el código más ordenado y modular. </w:t>
+      </w:r>
+    </w:p>
+    <w:p>
+      <w:pPr>
+        <w:jc w:val="left"/>
+      </w:pPr>
+      <w:r>
+        <w:t>L</w:t>
+      </w:r>
+      <w:r>
+        <w:t>a estructura general de las rutas será:</w:t>
+      </w:r>
+    </w:p>
+    <w:p>
+      <w:hyperlink r:id="rId25" w:history="1">
+        <w:r>
+          <w:rPr>
+            <w:rStyle w:val="Hipervnculo"/>
+          </w:rPr>
+          <w:t>http://obkserver.duckdns.org:8001/apiTeamBox</w:t>
+        </w:r>
+      </w:hyperlink>
+    </w:p>
+    <w:p/>
+    <w:p>
+      <w:pPr>
+        <w:jc w:val="left"/>
+      </w:pPr>
+    </w:p>
+    <w:p>
+      <w:pPr>
+        <w:jc w:val="left"/>
+      </w:pPr>
+    </w:p>
+    <w:p/>
+    <w:p/>
     <w:p/>
     <w:sectPr>
       <w:pgSz w:w="11906" w:h="16838"/>
@@ -6428,6 +7463,18 @@
       <w:szCs w:val="20"/>
     </w:rPr>
   </w:style>
+  <w:style w:type="character" w:styleId="Mencinsinresolver">
+    <w:name w:val="Unresolved Mention"/>
+    <w:basedOn w:val="Fuentedeprrafopredeter"/>
+    <w:uiPriority w:val="99"/>
+    <w:semiHidden/>
+    <w:unhideWhenUsed/>
+    <w:rsid w:val="004B3806"/>
+    <w:rPr>
+      <w:color w:val="605E5C"/>
+      <w:shd w:val="clear" w:color="auto" w:fill="E1DFDD"/>
+    </w:rPr>
+  </w:style>
 </w:styles>
 </file>
 

</xml_diff>